<commit_message>
1. add continue and break statement; 2. optimize the assigning statement
</commit_message>
<xml_diff>
--- a/DesignDocs/A4 改写后的LL1文法 - V2 不区分过程与函数标识符.docx
+++ b/DesignDocs/A4 改写后的LL1文法 - V2 不区分过程与函数标识符.docx
@@ -2795,6 +2795,17 @@
       </w:r>
       <w:r>
         <w:rPr>
+          <w:rFonts w:ascii="Times New Roman" w:hAnsi="Times New Roman" w:cs="Times New Roman" w:hint="eastAsia"/>
+          <w:sz w:val="15"/>
+          <w:szCs w:val="14"/>
+          <w:highlight w:val="yellow"/>
+        </w:rPr>
+        <w:t>&lt;continue&gt;|&lt;break&gt;|</w:t>
+      </w:r>
+      <w:bookmarkStart w:id="0" w:name="_GoBack"/>
+      <w:bookmarkEnd w:id="0"/>
+      <w:r>
+        <w:rPr>
           <w:rFonts w:ascii="Times New Roman" w:hAnsi="Times New Roman" w:cs="Times New Roman"/>
           <w:sz w:val="15"/>
           <w:szCs w:val="14"/>
@@ -5146,8 +5157,6 @@
         </w:rPr>
         <w:t>&gt;</w:t>
       </w:r>
-      <w:bookmarkStart w:id="0" w:name="_GoBack"/>
-      <w:bookmarkEnd w:id="0"/>
       <w:r>
         <w:rPr>
           <w:rFonts w:ascii="Times New Roman" w:hAnsi="Times New Roman" w:cs="Times New Roman"/>

</xml_diff>

<commit_message>
extesion of read calling for array elements
</commit_message>
<xml_diff>
--- a/DesignDocs/A4 改写后的LL1文法 - V2 不区分过程与函数标识符.docx
+++ b/DesignDocs/A4 改写后的LL1文法 - V2 不区分过程与函数标识符.docx
@@ -648,17 +648,27 @@
       </w:r>
       <w:r>
         <w:rPr>
-          <w:rFonts w:ascii="Times New Roman" w:hAnsi="Times New Roman" w:cs="Times New Roman"/>
+          <w:rFonts w:ascii="Times New Roman" w:hAnsi="Times New Roman" w:cs="Times New Roman" w:hint="eastAsia"/>
           <w:color w:val="000000"/>
           <w:sz w:val="15"/>
           <w:szCs w:val="14"/>
         </w:rPr>
         <w:br/>
+      </w:r>
+      <w:r>
+        <w:rPr>
+          <w:rFonts w:ascii="Times New Roman" w:hAnsi="Times New Roman" w:cs="Times New Roman"/>
+          <w:strike/>
+          <w:color w:val="000000"/>
+          <w:sz w:val="15"/>
+          <w:szCs w:val="14"/>
+        </w:rPr>
         <w:t>&lt;</w:t>
       </w:r>
       <w:r>
         <w:rPr>
           <w:rFonts w:ascii="Helvetica" w:hAnsi="Helvetica" w:cs="Helvetica"/>
+          <w:strike/>
           <w:color w:val="000000"/>
           <w:sz w:val="15"/>
           <w:szCs w:val="14"/>
@@ -668,6 +678,7 @@
       <w:r>
         <w:rPr>
           <w:rFonts w:ascii="Times New Roman" w:hAnsi="Times New Roman" w:cs="Times New Roman"/>
+          <w:strike/>
           <w:color w:val="000000"/>
           <w:sz w:val="15"/>
           <w:szCs w:val="14"/>
@@ -677,6 +688,7 @@
       <w:r>
         <w:rPr>
           <w:rFonts w:ascii="Helvetica" w:hAnsi="Helvetica" w:cs="Helvetica"/>
+          <w:strike/>
           <w:color w:val="000000"/>
           <w:sz w:val="15"/>
           <w:szCs w:val="14"/>
@@ -686,6 +698,7 @@
       <w:r>
         <w:rPr>
           <w:rFonts w:ascii="Times New Roman" w:hAnsi="Times New Roman" w:cs="Times New Roman"/>
+          <w:strike/>
           <w:color w:val="000000"/>
           <w:sz w:val="15"/>
           <w:szCs w:val="14"/>
@@ -695,6 +708,7 @@
       <w:r>
         <w:rPr>
           <w:rFonts w:ascii="Helvetica" w:hAnsi="Helvetica" w:cs="Helvetica"/>
+          <w:strike/>
           <w:color w:val="000000"/>
           <w:sz w:val="15"/>
           <w:szCs w:val="14"/>
@@ -704,6 +718,7 @@
       <w:r>
         <w:rPr>
           <w:rFonts w:ascii="Times New Roman" w:hAnsi="Times New Roman" w:cs="Times New Roman"/>
+          <w:strike/>
           <w:color w:val="000000"/>
           <w:sz w:val="15"/>
           <w:szCs w:val="14"/>
@@ -713,6 +728,7 @@
       <w:r>
         <w:rPr>
           <w:rFonts w:ascii="Helvetica" w:hAnsi="Helvetica" w:cs="Helvetica"/>
+          <w:strike/>
           <w:color w:val="000000"/>
           <w:sz w:val="15"/>
           <w:szCs w:val="14"/>
@@ -722,11 +738,161 @@
       <w:r>
         <w:rPr>
           <w:rFonts w:ascii="Times New Roman" w:hAnsi="Times New Roman" w:cs="Times New Roman"/>
+          <w:strike/>
           <w:color w:val="000000"/>
           <w:sz w:val="15"/>
           <w:szCs w:val="14"/>
         </w:rPr>
         <w:t>&gt;}</w:t>
+      </w:r>
+      <w:r>
+        <w:rPr>
+          <w:rFonts w:ascii="Times New Roman" w:hAnsi="Times New Roman" w:cs="Times New Roman"/>
+          <w:color w:val="000000"/>
+          <w:sz w:val="15"/>
+          <w:szCs w:val="14"/>
+        </w:rPr>
+        <w:br/>
+      </w:r>
+      <w:r>
+        <w:rPr>
+          <w:rFonts w:ascii="Times New Roman" w:hAnsi="Times New Roman" w:cs="Times New Roman"/>
+          <w:color w:val="000000"/>
+          <w:sz w:val="15"/>
+          <w:szCs w:val="14"/>
+          <w:highlight w:val="yellow"/>
+        </w:rPr>
+        <w:t>&lt;</w:t>
+      </w:r>
+      <w:r>
+        <w:rPr>
+          <w:rFonts w:ascii="Helvetica" w:hAnsi="Helvetica" w:cs="Helvetica"/>
+          <w:color w:val="000000"/>
+          <w:sz w:val="15"/>
+          <w:szCs w:val="14"/>
+          <w:highlight w:val="yellow"/>
+        </w:rPr>
+        <w:t>标识符</w:t>
+      </w:r>
+      <w:r>
+        <w:rPr>
+          <w:rFonts w:ascii="Times New Roman" w:hAnsi="Times New Roman" w:cs="Times New Roman"/>
+          <w:color w:val="000000"/>
+          <w:sz w:val="15"/>
+          <w:szCs w:val="14"/>
+          <w:highlight w:val="yellow"/>
+        </w:rPr>
+        <w:t>&gt;     ::=  &lt;</w:t>
+      </w:r>
+      <w:r>
+        <w:rPr>
+          <w:rFonts w:ascii="Helvetica" w:hAnsi="Helvetica" w:cs="Helvetica"/>
+          <w:color w:val="000000"/>
+          <w:sz w:val="15"/>
+          <w:szCs w:val="14"/>
+          <w:highlight w:val="yellow"/>
+        </w:rPr>
+        <w:t>字母</w:t>
+      </w:r>
+      <w:r>
+        <w:rPr>
+          <w:rFonts w:ascii="Times New Roman" w:hAnsi="Times New Roman" w:cs="Times New Roman"/>
+          <w:color w:val="000000"/>
+          <w:sz w:val="15"/>
+          <w:szCs w:val="14"/>
+          <w:highlight w:val="yellow"/>
+        </w:rPr>
+        <w:t>&gt;{&lt;</w:t>
+      </w:r>
+      <w:r>
+        <w:rPr>
+          <w:rFonts w:ascii="Helvetica" w:hAnsi="Helvetica" w:cs="Helvetica"/>
+          <w:color w:val="000000"/>
+          <w:sz w:val="15"/>
+          <w:szCs w:val="14"/>
+          <w:highlight w:val="yellow"/>
+        </w:rPr>
+        <w:t>字母</w:t>
+      </w:r>
+      <w:r>
+        <w:rPr>
+          <w:rFonts w:ascii="Times New Roman" w:hAnsi="Times New Roman" w:cs="Times New Roman"/>
+          <w:color w:val="000000"/>
+          <w:sz w:val="15"/>
+          <w:szCs w:val="14"/>
+          <w:highlight w:val="yellow"/>
+        </w:rPr>
+        <w:t>&gt;|&lt;</w:t>
+      </w:r>
+      <w:r>
+        <w:rPr>
+          <w:rFonts w:ascii="Helvetica" w:hAnsi="Helvetica" w:cs="Helvetica"/>
+          <w:color w:val="000000"/>
+          <w:sz w:val="15"/>
+          <w:szCs w:val="14"/>
+          <w:highlight w:val="yellow"/>
+        </w:rPr>
+        <w:t>数字</w:t>
+      </w:r>
+      <w:r>
+        <w:rPr>
+          <w:rFonts w:ascii="Times New Roman" w:hAnsi="Times New Roman" w:cs="Times New Roman"/>
+          <w:color w:val="000000"/>
+          <w:sz w:val="15"/>
+          <w:szCs w:val="14"/>
+          <w:highlight w:val="yellow"/>
+        </w:rPr>
+        <w:t>&gt;</w:t>
+      </w:r>
+      <w:r>
+        <w:rPr>
+          <w:rFonts w:ascii="Times New Roman" w:hAnsi="Times New Roman" w:cs="Times New Roman" w:hint="eastAsia"/>
+          <w:color w:val="000000"/>
+          <w:sz w:val="15"/>
+          <w:szCs w:val="14"/>
+          <w:highlight w:val="yellow"/>
+        </w:rPr>
+        <w:t>|</w:t>
+      </w:r>
+      <w:r>
+        <w:rPr>
+          <w:rFonts w:ascii="Times New Roman" w:hAnsi="Times New Roman" w:cs="Times New Roman"/>
+          <w:color w:val="000000"/>
+          <w:sz w:val="15"/>
+          <w:szCs w:val="14"/>
+          <w:highlight w:val="yellow"/>
+        </w:rPr>
+        <w:t>’</w:t>
+      </w:r>
+      <w:r>
+        <w:rPr>
+          <w:rFonts w:ascii="Times New Roman" w:hAnsi="Times New Roman" w:cs="Times New Roman" w:hint="eastAsia"/>
+          <w:color w:val="000000"/>
+          <w:sz w:val="15"/>
+          <w:szCs w:val="14"/>
+          <w:highlight w:val="yellow"/>
+        </w:rPr>
+        <w:t>_</w:t>
+      </w:r>
+      <w:r>
+        <w:rPr>
+          <w:rFonts w:ascii="Times New Roman" w:hAnsi="Times New Roman" w:cs="Times New Roman"/>
+          <w:color w:val="000000"/>
+          <w:sz w:val="15"/>
+          <w:szCs w:val="14"/>
+          <w:highlight w:val="yellow"/>
+        </w:rPr>
+        <w:t>’</w:t>
+      </w:r>
+      <w:r>
+        <w:rPr>
+          <w:rFonts w:ascii="Times New Roman" w:hAnsi="Times New Roman" w:cs="Times New Roman"/>
+          <w:color w:val="000000"/>
+          <w:sz w:val="15"/>
+          <w:szCs w:val="14"/>
+          <w:highlight w:val="yellow"/>
+        </w:rPr>
+        <w:t>}</w:t>
       </w:r>
       <w:r>
         <w:rPr>
@@ -2802,8 +2968,6 @@
         </w:rPr>
         <w:t>&lt;continue&gt;|&lt;break&gt;|</w:t>
       </w:r>
-      <w:bookmarkStart w:id="0" w:name="_GoBack"/>
-      <w:bookmarkEnd w:id="0"/>
       <w:r>
         <w:rPr>
           <w:rFonts w:ascii="Times New Roman" w:hAnsi="Times New Roman" w:cs="Times New Roman"/>
@@ -3961,6 +4125,7 @@
           <w:szCs w:val="14"/>
           <w:highlight w:val="yellow"/>
         </w:rPr>
+        <w:lastRenderedPageBreak/>
         <w:t>&lt;</w:t>
       </w:r>
       <w:r>
@@ -4153,7 +4318,6 @@
           <w:szCs w:val="14"/>
           <w:highlight w:val="yellow"/>
         </w:rPr>
-        <w:lastRenderedPageBreak/>
         <w:t>&lt;</w:t>
       </w:r>
       <w:r>
@@ -5397,17 +5561,27 @@
       </w:r>
       <w:r>
         <w:rPr>
-          <w:rFonts w:ascii="Times New Roman" w:hAnsi="Times New Roman" w:cs="Times New Roman"/>
+          <w:rFonts w:ascii="Times New Roman" w:hAnsi="Times New Roman" w:cs="Times New Roman" w:hint="eastAsia"/>
           <w:color w:val="000000"/>
           <w:sz w:val="15"/>
           <w:szCs w:val="14"/>
         </w:rPr>
         <w:br/>
+      </w:r>
+      <w:r>
+        <w:rPr>
+          <w:rFonts w:ascii="Times New Roman" w:hAnsi="Times New Roman" w:cs="Times New Roman"/>
+          <w:strike/>
+          <w:color w:val="000000"/>
+          <w:sz w:val="15"/>
+          <w:szCs w:val="14"/>
+        </w:rPr>
         <w:t>&lt;</w:t>
       </w:r>
       <w:r>
         <w:rPr>
           <w:rFonts w:ascii="Helvetica" w:hAnsi="Helvetica" w:cs="Helvetica"/>
+          <w:strike/>
           <w:color w:val="000000"/>
           <w:sz w:val="15"/>
           <w:szCs w:val="14"/>
@@ -5417,6 +5591,7 @@
       <w:r>
         <w:rPr>
           <w:rFonts w:ascii="Times New Roman" w:hAnsi="Times New Roman" w:cs="Times New Roman"/>
+          <w:strike/>
           <w:color w:val="000000"/>
           <w:sz w:val="15"/>
           <w:szCs w:val="14"/>
@@ -5426,6 +5601,7 @@
       <w:r>
         <w:rPr>
           <w:rFonts w:ascii="Helvetica" w:hAnsi="Helvetica" w:cs="Helvetica"/>
+          <w:strike/>
           <w:color w:val="000000"/>
           <w:sz w:val="15"/>
           <w:szCs w:val="14"/>
@@ -5435,6 +5611,7 @@
       <w:r>
         <w:rPr>
           <w:rFonts w:ascii="Times New Roman" w:hAnsi="Times New Roman" w:cs="Times New Roman"/>
+          <w:strike/>
           <w:color w:val="000000"/>
           <w:sz w:val="15"/>
           <w:szCs w:val="14"/>
@@ -5444,6 +5621,7 @@
       <w:r>
         <w:rPr>
           <w:rFonts w:ascii="Helvetica" w:hAnsi="Helvetica" w:cs="Helvetica"/>
+          <w:strike/>
           <w:color w:val="000000"/>
           <w:sz w:val="15"/>
           <w:szCs w:val="14"/>
@@ -5453,11 +5631,293 @@
       <w:r>
         <w:rPr>
           <w:rFonts w:ascii="Times New Roman" w:hAnsi="Times New Roman" w:cs="Times New Roman"/>
+          <w:strike/>
           <w:color w:val="000000"/>
           <w:sz w:val="15"/>
           <w:szCs w:val="14"/>
         </w:rPr>
         <w:t>&gt;}')'</w:t>
+      </w:r>
+      <w:bookmarkStart w:id="0" w:name="_GoBack"/>
+      <w:bookmarkEnd w:id="0"/>
+      <w:r>
+        <w:rPr>
+          <w:rFonts w:ascii="Times New Roman" w:hAnsi="Times New Roman" w:cs="Times New Roman"/>
+          <w:color w:val="000000"/>
+          <w:sz w:val="15"/>
+          <w:szCs w:val="14"/>
+        </w:rPr>
+        <w:br/>
+      </w:r>
+      <w:r>
+        <w:rPr>
+          <w:rFonts w:ascii="Times New Roman" w:hAnsi="Times New Roman" w:cs="Times New Roman"/>
+          <w:color w:val="000000"/>
+          <w:sz w:val="15"/>
+          <w:szCs w:val="14"/>
+          <w:highlight w:val="yellow"/>
+        </w:rPr>
+        <w:t>&lt;</w:t>
+      </w:r>
+      <w:r>
+        <w:rPr>
+          <w:rFonts w:ascii="Helvetica" w:hAnsi="Helvetica" w:cs="Helvetica"/>
+          <w:color w:val="000000"/>
+          <w:sz w:val="15"/>
+          <w:szCs w:val="14"/>
+          <w:highlight w:val="yellow"/>
+        </w:rPr>
+        <w:t>读语句</w:t>
+      </w:r>
+      <w:r>
+        <w:rPr>
+          <w:rFonts w:ascii="Times New Roman" w:hAnsi="Times New Roman" w:cs="Times New Roman"/>
+          <w:color w:val="000000"/>
+          <w:sz w:val="15"/>
+          <w:szCs w:val="14"/>
+          <w:highlight w:val="yellow"/>
+        </w:rPr>
+        <w:t>&gt;     ::=  read'('&lt;</w:t>
+      </w:r>
+      <w:r>
+        <w:rPr>
+          <w:rFonts w:ascii="Helvetica" w:hAnsi="Helvetica" w:cs="Helvetica"/>
+          <w:color w:val="000000"/>
+          <w:sz w:val="15"/>
+          <w:szCs w:val="14"/>
+          <w:highlight w:val="yellow"/>
+        </w:rPr>
+        <w:t>标识符</w:t>
+      </w:r>
+      <w:r>
+        <w:rPr>
+          <w:rFonts w:ascii="Times New Roman" w:hAnsi="Times New Roman" w:cs="Times New Roman"/>
+          <w:color w:val="000000"/>
+          <w:sz w:val="15"/>
+          <w:szCs w:val="14"/>
+          <w:highlight w:val="yellow"/>
+        </w:rPr>
+        <w:t>&gt;</w:t>
+      </w:r>
+      <w:r>
+        <w:rPr>
+          <w:rFonts w:ascii="Times New Roman" w:hAnsi="Times New Roman" w:cs="Times New Roman"/>
+          <w:color w:val="000000"/>
+          <w:sz w:val="15"/>
+          <w:szCs w:val="14"/>
+          <w:highlight w:val="yellow"/>
+        </w:rPr>
+        <w:t>[‘</w:t>
+      </w:r>
+      <w:r>
+        <w:rPr>
+          <w:rFonts w:ascii="Times New Roman" w:hAnsi="Times New Roman" w:cs="Times New Roman" w:hint="eastAsia"/>
+          <w:color w:val="000000"/>
+          <w:sz w:val="15"/>
+          <w:szCs w:val="14"/>
+          <w:highlight w:val="yellow"/>
+        </w:rPr>
+        <w:t>[</w:t>
+      </w:r>
+      <w:r>
+        <w:rPr>
+          <w:rFonts w:ascii="Times New Roman" w:hAnsi="Times New Roman" w:cs="Times New Roman"/>
+          <w:color w:val="000000"/>
+          <w:sz w:val="15"/>
+          <w:szCs w:val="14"/>
+          <w:highlight w:val="yellow"/>
+        </w:rPr>
+        <w:t>’</w:t>
+      </w:r>
+      <w:r>
+        <w:rPr>
+          <w:rFonts w:ascii="Times New Roman" w:hAnsi="Times New Roman" w:cs="Times New Roman" w:hint="eastAsia"/>
+          <w:color w:val="000000"/>
+          <w:sz w:val="15"/>
+          <w:szCs w:val="14"/>
+          <w:highlight w:val="yellow"/>
+        </w:rPr>
+        <w:t>&lt;</w:t>
+      </w:r>
+      <w:r>
+        <w:rPr>
+          <w:rFonts w:ascii="Times New Roman" w:hAnsi="Times New Roman" w:cs="Times New Roman" w:hint="eastAsia"/>
+          <w:color w:val="000000"/>
+          <w:sz w:val="15"/>
+          <w:szCs w:val="14"/>
+          <w:highlight w:val="yellow"/>
+        </w:rPr>
+        <w:t>表达式</w:t>
+      </w:r>
+      <w:r>
+        <w:rPr>
+          <w:rFonts w:ascii="Times New Roman" w:hAnsi="Times New Roman" w:cs="Times New Roman" w:hint="eastAsia"/>
+          <w:color w:val="000000"/>
+          <w:sz w:val="15"/>
+          <w:szCs w:val="14"/>
+          <w:highlight w:val="yellow"/>
+        </w:rPr>
+        <w:t>&gt;</w:t>
+      </w:r>
+      <w:r>
+        <w:rPr>
+          <w:rFonts w:ascii="Times New Roman" w:hAnsi="Times New Roman" w:cs="Times New Roman"/>
+          <w:color w:val="000000"/>
+          <w:sz w:val="15"/>
+          <w:szCs w:val="14"/>
+          <w:highlight w:val="yellow"/>
+        </w:rPr>
+        <w:t>’</w:t>
+      </w:r>
+      <w:r>
+        <w:rPr>
+          <w:rFonts w:ascii="Times New Roman" w:hAnsi="Times New Roman" w:cs="Times New Roman" w:hint="eastAsia"/>
+          <w:color w:val="000000"/>
+          <w:sz w:val="15"/>
+          <w:szCs w:val="14"/>
+          <w:highlight w:val="yellow"/>
+        </w:rPr>
+        <w:t>]</w:t>
+      </w:r>
+      <w:r>
+        <w:rPr>
+          <w:rFonts w:ascii="Times New Roman" w:hAnsi="Times New Roman" w:cs="Times New Roman"/>
+          <w:color w:val="000000"/>
+          <w:sz w:val="15"/>
+          <w:szCs w:val="14"/>
+          <w:highlight w:val="yellow"/>
+        </w:rPr>
+        <w:t>’]</w:t>
+      </w:r>
+      <w:r>
+        <w:rPr>
+          <w:rFonts w:ascii="Times New Roman" w:hAnsi="Times New Roman" w:cs="Times New Roman"/>
+          <w:color w:val="000000"/>
+          <w:sz w:val="15"/>
+          <w:szCs w:val="14"/>
+          <w:highlight w:val="yellow"/>
+        </w:rPr>
+        <w:t>{,&lt;</w:t>
+      </w:r>
+      <w:r>
+        <w:rPr>
+          <w:rFonts w:ascii="Helvetica" w:hAnsi="Helvetica" w:cs="Helvetica"/>
+          <w:color w:val="000000"/>
+          <w:sz w:val="15"/>
+          <w:szCs w:val="14"/>
+          <w:highlight w:val="yellow"/>
+        </w:rPr>
+        <w:t>标识符</w:t>
+      </w:r>
+      <w:r>
+        <w:rPr>
+          <w:rFonts w:ascii="Times New Roman" w:hAnsi="Times New Roman" w:cs="Times New Roman"/>
+          <w:color w:val="000000"/>
+          <w:sz w:val="15"/>
+          <w:szCs w:val="14"/>
+          <w:highlight w:val="yellow"/>
+        </w:rPr>
+        <w:t>&gt;</w:t>
+      </w:r>
+      <w:r>
+        <w:rPr>
+          <w:rFonts w:ascii="Times New Roman" w:hAnsi="Times New Roman" w:cs="Times New Roman"/>
+          <w:color w:val="000000"/>
+          <w:sz w:val="15"/>
+          <w:szCs w:val="14"/>
+          <w:highlight w:val="yellow"/>
+        </w:rPr>
+        <w:t>[‘</w:t>
+      </w:r>
+      <w:r>
+        <w:rPr>
+          <w:rFonts w:ascii="Times New Roman" w:hAnsi="Times New Roman" w:cs="Times New Roman" w:hint="eastAsia"/>
+          <w:color w:val="000000"/>
+          <w:sz w:val="15"/>
+          <w:szCs w:val="14"/>
+          <w:highlight w:val="yellow"/>
+        </w:rPr>
+        <w:t>[</w:t>
+      </w:r>
+      <w:r>
+        <w:rPr>
+          <w:rFonts w:ascii="Times New Roman" w:hAnsi="Times New Roman" w:cs="Times New Roman"/>
+          <w:color w:val="000000"/>
+          <w:sz w:val="15"/>
+          <w:szCs w:val="14"/>
+          <w:highlight w:val="yellow"/>
+        </w:rPr>
+        <w:t>’</w:t>
+      </w:r>
+      <w:r>
+        <w:rPr>
+          <w:rFonts w:ascii="Times New Roman" w:hAnsi="Times New Roman" w:cs="Times New Roman" w:hint="eastAsia"/>
+          <w:color w:val="000000"/>
+          <w:sz w:val="15"/>
+          <w:szCs w:val="14"/>
+          <w:highlight w:val="yellow"/>
+        </w:rPr>
+        <w:t>&lt;</w:t>
+      </w:r>
+      <w:r>
+        <w:rPr>
+          <w:rFonts w:ascii="Times New Roman" w:hAnsi="Times New Roman" w:cs="Times New Roman" w:hint="eastAsia"/>
+          <w:color w:val="000000"/>
+          <w:sz w:val="15"/>
+          <w:szCs w:val="14"/>
+          <w:highlight w:val="yellow"/>
+        </w:rPr>
+        <w:t>表达式</w:t>
+      </w:r>
+      <w:r>
+        <w:rPr>
+          <w:rFonts w:ascii="Times New Roman" w:hAnsi="Times New Roman" w:cs="Times New Roman" w:hint="eastAsia"/>
+          <w:color w:val="000000"/>
+          <w:sz w:val="15"/>
+          <w:szCs w:val="14"/>
+          <w:highlight w:val="yellow"/>
+        </w:rPr>
+        <w:t>&gt;</w:t>
+      </w:r>
+      <w:r>
+        <w:rPr>
+          <w:rFonts w:ascii="Times New Roman" w:hAnsi="Times New Roman" w:cs="Times New Roman"/>
+          <w:color w:val="000000"/>
+          <w:sz w:val="15"/>
+          <w:szCs w:val="14"/>
+          <w:highlight w:val="yellow"/>
+        </w:rPr>
+        <w:t>’</w:t>
+      </w:r>
+      <w:r>
+        <w:rPr>
+          <w:rFonts w:ascii="Times New Roman" w:hAnsi="Times New Roman" w:cs="Times New Roman" w:hint="eastAsia"/>
+          <w:color w:val="000000"/>
+          <w:sz w:val="15"/>
+          <w:szCs w:val="14"/>
+          <w:highlight w:val="yellow"/>
+        </w:rPr>
+        <w:t>]</w:t>
+      </w:r>
+      <w:r>
+        <w:rPr>
+          <w:rFonts w:ascii="Times New Roman" w:hAnsi="Times New Roman" w:cs="Times New Roman"/>
+          <w:color w:val="000000"/>
+          <w:sz w:val="15"/>
+          <w:szCs w:val="14"/>
+          <w:highlight w:val="yellow"/>
+        </w:rPr>
+        <w:t>’]</w:t>
+      </w:r>
+      <w:r>
+        <w:rPr>
+          <w:rFonts w:ascii="Times New Roman" w:hAnsi="Times New Roman" w:cs="Times New Roman"/>
+          <w:color w:val="000000"/>
+          <w:sz w:val="15"/>
+          <w:szCs w:val="14"/>
+          <w:highlight w:val="yellow"/>
+        </w:rPr>
+        <w:t>}')'</w:t>
       </w:r>
       <w:r>
         <w:rPr>
@@ -6059,7 +6519,17 @@
           <w:sz w:val="15"/>
           <w:szCs w:val="14"/>
         </w:rPr>
-        <w:t>作为函数的返回值，其类型应与返回类型一致，此语句后面的语句可继续执行</w:t>
+        <w:t>作为函数的返回值，其类型应与返回类型一致，此语句后面的语句</w:t>
+      </w:r>
+      <w:r>
+        <w:rPr>
+          <w:rFonts w:ascii="Helvetica" w:hAnsi="Helvetica" w:cs="Helvetica"/>
+          <w:color w:val="000000"/>
+          <w:sz w:val="15"/>
+          <w:szCs w:val="14"/>
+          <w:highlight w:val="yellow"/>
+        </w:rPr>
+        <w:t>可继续执行</w:t>
       </w:r>
     </w:p>
     <w:p>

</xml_diff>

<commit_message>
add function calling statement in normal statement
</commit_message>
<xml_diff>
--- a/DesignDocs/A4 改写后的LL1文法 - V2 不区分过程与函数标识符.docx
+++ b/DesignDocs/A4 改写后的LL1文法 - V2 不区分过程与函数标识符.docx
@@ -2813,6 +2813,35 @@
           <w:szCs w:val="14"/>
           <w:highlight w:val="yellow"/>
         </w:rPr>
+        <w:t>|&lt;</w:t>
+      </w:r>
+      <w:r>
+        <w:rPr>
+          <w:rFonts w:ascii="Times New Roman" w:hAnsi="Times New Roman" w:cs="Times New Roman" w:hint="eastAsia"/>
+          <w:sz w:val="15"/>
+          <w:szCs w:val="14"/>
+          <w:highlight w:val="yellow"/>
+        </w:rPr>
+        <w:t>函数调用语句</w:t>
+      </w:r>
+      <w:bookmarkStart w:id="0" w:name="_GoBack"/>
+      <w:bookmarkEnd w:id="0"/>
+      <w:r>
+        <w:rPr>
+          <w:rFonts w:ascii="Times New Roman" w:hAnsi="Times New Roman" w:cs="Times New Roman" w:hint="eastAsia"/>
+          <w:sz w:val="15"/>
+          <w:szCs w:val="14"/>
+          <w:highlight w:val="yellow"/>
+        </w:rPr>
+        <w:t>&gt;</w:t>
+      </w:r>
+      <w:r>
+        <w:rPr>
+          <w:rFonts w:ascii="Times New Roman" w:hAnsi="Times New Roman" w:cs="Times New Roman" w:hint="eastAsia"/>
+          <w:sz w:val="15"/>
+          <w:szCs w:val="14"/>
+          <w:highlight w:val="yellow"/>
+        </w:rPr>
         <w:t>)</w:t>
       </w:r>
       <w:r>
@@ -5638,8 +5667,6 @@
         </w:rPr>
         <w:t>&gt;}')'</w:t>
       </w:r>
-      <w:bookmarkStart w:id="0" w:name="_GoBack"/>
-      <w:bookmarkEnd w:id="0"/>
       <w:r>
         <w:rPr>
           <w:rFonts w:ascii="Times New Roman" w:hAnsi="Times New Roman" w:cs="Times New Roman"/>

</xml_diff>

<commit_message>
requirement completed: only one expression serve as bool condition
</commit_message>
<xml_diff>
--- a/DesignDocs/A4 改写后的LL1文法 - V2 不区分过程与函数标识符.docx
+++ b/DesignDocs/A4 改写后的LL1文法 - V2 不区分过程与函数标识符.docx
@@ -2824,8 +2824,6 @@
         </w:rPr>
         <w:t>函数调用语句</w:t>
       </w:r>
-      <w:bookmarkStart w:id="0" w:name="_GoBack"/>
-      <w:bookmarkEnd w:id="0"/>
       <w:r>
         <w:rPr>
           <w:rFonts w:ascii="Times New Roman" w:hAnsi="Times New Roman" w:cs="Times New Roman" w:hint="eastAsia"/>
@@ -4473,11 +4471,21 @@
           <w:szCs w:val="14"/>
         </w:rPr>
         <w:br/>
+      </w:r>
+      <w:r>
+        <w:rPr>
+          <w:rFonts w:ascii="Times New Roman" w:hAnsi="Times New Roman" w:cs="Times New Roman"/>
+          <w:strike/>
+          <w:color w:val="000000"/>
+          <w:sz w:val="15"/>
+          <w:szCs w:val="14"/>
+        </w:rPr>
         <w:t>&lt;</w:t>
       </w:r>
       <w:r>
         <w:rPr>
           <w:rFonts w:ascii="Helvetica" w:hAnsi="Helvetica" w:cs="Helvetica"/>
+          <w:strike/>
           <w:color w:val="000000"/>
           <w:sz w:val="15"/>
           <w:szCs w:val="14"/>
@@ -4487,6 +4495,7 @@
       <w:r>
         <w:rPr>
           <w:rFonts w:ascii="Times New Roman" w:hAnsi="Times New Roman" w:cs="Times New Roman"/>
+          <w:strike/>
           <w:color w:val="000000"/>
           <w:sz w:val="15"/>
           <w:szCs w:val="14"/>
@@ -4496,6 +4505,7 @@
       <w:r>
         <w:rPr>
           <w:rFonts w:ascii="Helvetica" w:hAnsi="Helvetica" w:cs="Helvetica"/>
+          <w:strike/>
           <w:color w:val="000000"/>
           <w:sz w:val="15"/>
           <w:szCs w:val="14"/>
@@ -4505,6 +4515,7 @@
       <w:r>
         <w:rPr>
           <w:rFonts w:ascii="Times New Roman" w:hAnsi="Times New Roman" w:cs="Times New Roman"/>
+          <w:strike/>
           <w:color w:val="000000"/>
           <w:sz w:val="15"/>
           <w:szCs w:val="14"/>
@@ -4514,6 +4525,7 @@
       <w:r>
         <w:rPr>
           <w:rFonts w:ascii="Helvetica" w:hAnsi="Helvetica" w:cs="Helvetica"/>
+          <w:strike/>
           <w:color w:val="000000"/>
           <w:sz w:val="15"/>
           <w:szCs w:val="14"/>
@@ -4523,6 +4535,7 @@
       <w:r>
         <w:rPr>
           <w:rFonts w:ascii="Times New Roman" w:hAnsi="Times New Roman" w:cs="Times New Roman"/>
+          <w:strike/>
           <w:color w:val="000000"/>
           <w:sz w:val="15"/>
           <w:szCs w:val="14"/>
@@ -4532,6 +4545,7 @@
       <w:r>
         <w:rPr>
           <w:rFonts w:ascii="Helvetica" w:hAnsi="Helvetica" w:cs="Helvetica"/>
+          <w:strike/>
           <w:color w:val="000000"/>
           <w:sz w:val="15"/>
           <w:szCs w:val="14"/>
@@ -4541,12 +4555,144 @@
       <w:r>
         <w:rPr>
           <w:rFonts w:ascii="Times New Roman" w:hAnsi="Times New Roman" w:cs="Times New Roman"/>
+          <w:strike/>
           <w:color w:val="000000"/>
           <w:sz w:val="15"/>
           <w:szCs w:val="14"/>
         </w:rPr>
         <w:t>&gt;</w:t>
       </w:r>
+      <w:r>
+        <w:rPr>
+          <w:rFonts w:ascii="Times New Roman" w:hAnsi="Times New Roman" w:cs="Times New Roman" w:hint="eastAsia"/>
+          <w:color w:val="000000"/>
+          <w:sz w:val="15"/>
+          <w:szCs w:val="14"/>
+        </w:rPr>
+        <w:br/>
+      </w:r>
+      <w:r>
+        <w:rPr>
+          <w:rFonts w:ascii="Times New Roman" w:hAnsi="Times New Roman" w:cs="Times New Roman"/>
+          <w:color w:val="000000"/>
+          <w:sz w:val="15"/>
+          <w:szCs w:val="14"/>
+          <w:highlight w:val="yellow"/>
+        </w:rPr>
+        <w:t>&lt;</w:t>
+      </w:r>
+      <w:r>
+        <w:rPr>
+          <w:rFonts w:ascii="Helvetica" w:hAnsi="Helvetica" w:cs="Helvetica"/>
+          <w:color w:val="000000"/>
+          <w:sz w:val="15"/>
+          <w:szCs w:val="14"/>
+          <w:highlight w:val="yellow"/>
+        </w:rPr>
+        <w:t>条件</w:t>
+      </w:r>
+      <w:r>
+        <w:rPr>
+          <w:rFonts w:ascii="Times New Roman" w:hAnsi="Times New Roman" w:cs="Times New Roman"/>
+          <w:color w:val="000000"/>
+          <w:sz w:val="15"/>
+          <w:szCs w:val="14"/>
+          <w:highlight w:val="yellow"/>
+        </w:rPr>
+        <w:t>&gt;      ::=  &lt;</w:t>
+      </w:r>
+      <w:r>
+        <w:rPr>
+          <w:rFonts w:ascii="Helvetica" w:hAnsi="Helvetica" w:cs="Helvetica"/>
+          <w:color w:val="000000"/>
+          <w:sz w:val="15"/>
+          <w:szCs w:val="14"/>
+          <w:highlight w:val="yellow"/>
+        </w:rPr>
+        <w:t>表达式</w:t>
+      </w:r>
+      <w:r>
+        <w:rPr>
+          <w:rFonts w:ascii="Times New Roman" w:hAnsi="Times New Roman" w:cs="Times New Roman"/>
+          <w:color w:val="000000"/>
+          <w:sz w:val="15"/>
+          <w:szCs w:val="14"/>
+          <w:highlight w:val="yellow"/>
+        </w:rPr>
+        <w:t>&gt;</w:t>
+      </w:r>
+      <w:r>
+        <w:rPr>
+          <w:rFonts w:ascii="Times New Roman" w:hAnsi="Times New Roman" w:cs="Times New Roman" w:hint="eastAsia"/>
+          <w:color w:val="000000"/>
+          <w:sz w:val="15"/>
+          <w:szCs w:val="14"/>
+          <w:highlight w:val="yellow"/>
+        </w:rPr>
+        <w:t>[</w:t>
+      </w:r>
+      <w:r>
+        <w:rPr>
+          <w:rFonts w:ascii="Times New Roman" w:hAnsi="Times New Roman" w:cs="Times New Roman"/>
+          <w:color w:val="000000"/>
+          <w:sz w:val="15"/>
+          <w:szCs w:val="14"/>
+          <w:highlight w:val="yellow"/>
+        </w:rPr>
+        <w:t>&lt;</w:t>
+      </w:r>
+      <w:r>
+        <w:rPr>
+          <w:rFonts w:ascii="Helvetica" w:hAnsi="Helvetica" w:cs="Helvetica"/>
+          <w:color w:val="000000"/>
+          <w:sz w:val="15"/>
+          <w:szCs w:val="14"/>
+          <w:highlight w:val="yellow"/>
+        </w:rPr>
+        <w:t>关系运算符</w:t>
+      </w:r>
+      <w:r>
+        <w:rPr>
+          <w:rFonts w:ascii="Times New Roman" w:hAnsi="Times New Roman" w:cs="Times New Roman"/>
+          <w:color w:val="000000"/>
+          <w:sz w:val="15"/>
+          <w:szCs w:val="14"/>
+          <w:highlight w:val="yellow"/>
+        </w:rPr>
+        <w:t>&gt;&lt;</w:t>
+      </w:r>
+      <w:r>
+        <w:rPr>
+          <w:rFonts w:ascii="Helvetica" w:hAnsi="Helvetica" w:cs="Helvetica"/>
+          <w:color w:val="000000"/>
+          <w:sz w:val="15"/>
+          <w:szCs w:val="14"/>
+          <w:highlight w:val="yellow"/>
+        </w:rPr>
+        <w:t>表达式</w:t>
+      </w:r>
+      <w:r>
+        <w:rPr>
+          <w:rFonts w:ascii="Times New Roman" w:hAnsi="Times New Roman" w:cs="Times New Roman"/>
+          <w:color w:val="000000"/>
+          <w:sz w:val="15"/>
+          <w:szCs w:val="14"/>
+          <w:highlight w:val="yellow"/>
+        </w:rPr>
+        <w:t>&gt;</w:t>
+      </w:r>
+      <w:r>
+        <w:rPr>
+          <w:rFonts w:ascii="Times New Roman" w:hAnsi="Times New Roman" w:cs="Times New Roman" w:hint="eastAsia"/>
+          <w:color w:val="000000"/>
+          <w:sz w:val="15"/>
+          <w:szCs w:val="14"/>
+          <w:highlight w:val="yellow"/>
+        </w:rPr>
+        <w:t>]</w:t>
+      </w:r>
+      <w:bookmarkStart w:id="0" w:name="_GoBack"/>
+      <w:bookmarkEnd w:id="0"/>
       <w:r>
         <w:rPr>
           <w:rFonts w:ascii="Times New Roman" w:hAnsi="Times New Roman" w:cs="Times New Roman"/>

</xml_diff>

<commit_message>
add || and && in lexical analyzing process
</commit_message>
<xml_diff>
--- a/DesignDocs/A4 改写后的LL1文法 - V2 不区分过程与函数标识符.docx
+++ b/DesignDocs/A4 改写后的LL1文法 - V2 不区分过程与函数标识符.docx
@@ -4574,16 +4574,18 @@
       <w:r>
         <w:rPr>
           <w:rFonts w:ascii="Times New Roman" w:hAnsi="Times New Roman" w:cs="Times New Roman"/>
-          <w:color w:val="000000"/>
-          <w:sz w:val="15"/>
-          <w:szCs w:val="14"/>
-          <w:highlight w:val="yellow"/>
-        </w:rPr>
-        <w:t>&lt;</w:t>
-      </w:r>
-      <w:r>
-        <w:rPr>
-          <w:rFonts w:ascii="Helvetica" w:hAnsi="Helvetica" w:cs="Helvetica"/>
+          <w:strike/>
+          <w:color w:val="000000"/>
+          <w:sz w:val="15"/>
+          <w:szCs w:val="14"/>
+          <w:highlight w:val="yellow"/>
+        </w:rPr>
+        <w:t>&lt;</w:t>
+      </w:r>
+      <w:r>
+        <w:rPr>
+          <w:rFonts w:ascii="Helvetica" w:hAnsi="Helvetica" w:cs="Helvetica"/>
+          <w:strike/>
           <w:color w:val="000000"/>
           <w:sz w:val="15"/>
           <w:szCs w:val="14"/>
@@ -4594,6 +4596,7 @@
       <w:r>
         <w:rPr>
           <w:rFonts w:ascii="Times New Roman" w:hAnsi="Times New Roman" w:cs="Times New Roman"/>
+          <w:strike/>
           <w:color w:val="000000"/>
           <w:sz w:val="15"/>
           <w:szCs w:val="14"/>
@@ -4604,6 +4607,7 @@
       <w:r>
         <w:rPr>
           <w:rFonts w:ascii="Helvetica" w:hAnsi="Helvetica" w:cs="Helvetica"/>
+          <w:strike/>
           <w:color w:val="000000"/>
           <w:sz w:val="15"/>
           <w:szCs w:val="14"/>
@@ -4614,6 +4618,7 @@
       <w:r>
         <w:rPr>
           <w:rFonts w:ascii="Times New Roman" w:hAnsi="Times New Roman" w:cs="Times New Roman"/>
+          <w:strike/>
           <w:color w:val="000000"/>
           <w:sz w:val="15"/>
           <w:szCs w:val="14"/>
@@ -4624,6 +4629,7 @@
       <w:r>
         <w:rPr>
           <w:rFonts w:ascii="Times New Roman" w:hAnsi="Times New Roman" w:cs="Times New Roman" w:hint="eastAsia"/>
+          <w:strike/>
           <w:color w:val="000000"/>
           <w:sz w:val="15"/>
           <w:szCs w:val="14"/>
@@ -4634,16 +4640,18 @@
       <w:r>
         <w:rPr>
           <w:rFonts w:ascii="Times New Roman" w:hAnsi="Times New Roman" w:cs="Times New Roman"/>
-          <w:color w:val="000000"/>
-          <w:sz w:val="15"/>
-          <w:szCs w:val="14"/>
-          <w:highlight w:val="yellow"/>
-        </w:rPr>
-        <w:t>&lt;</w:t>
-      </w:r>
-      <w:r>
-        <w:rPr>
-          <w:rFonts w:ascii="Helvetica" w:hAnsi="Helvetica" w:cs="Helvetica"/>
+          <w:strike/>
+          <w:color w:val="000000"/>
+          <w:sz w:val="15"/>
+          <w:szCs w:val="14"/>
+          <w:highlight w:val="yellow"/>
+        </w:rPr>
+        <w:t>&lt;</w:t>
+      </w:r>
+      <w:r>
+        <w:rPr>
+          <w:rFonts w:ascii="Helvetica" w:hAnsi="Helvetica" w:cs="Helvetica"/>
+          <w:strike/>
           <w:color w:val="000000"/>
           <w:sz w:val="15"/>
           <w:szCs w:val="14"/>
@@ -4654,6 +4662,7 @@
       <w:r>
         <w:rPr>
           <w:rFonts w:ascii="Times New Roman" w:hAnsi="Times New Roman" w:cs="Times New Roman"/>
+          <w:strike/>
           <w:color w:val="000000"/>
           <w:sz w:val="15"/>
           <w:szCs w:val="14"/>
@@ -4664,6 +4673,7 @@
       <w:r>
         <w:rPr>
           <w:rFonts w:ascii="Helvetica" w:hAnsi="Helvetica" w:cs="Helvetica"/>
+          <w:strike/>
           <w:color w:val="000000"/>
           <w:sz w:val="15"/>
           <w:szCs w:val="14"/>
@@ -4674,6 +4684,7 @@
       <w:r>
         <w:rPr>
           <w:rFonts w:ascii="Times New Roman" w:hAnsi="Times New Roman" w:cs="Times New Roman"/>
+          <w:strike/>
           <w:color w:val="000000"/>
           <w:sz w:val="15"/>
           <w:szCs w:val="14"/>
@@ -4684,12 +4695,92 @@
       <w:r>
         <w:rPr>
           <w:rFonts w:ascii="Times New Roman" w:hAnsi="Times New Roman" w:cs="Times New Roman" w:hint="eastAsia"/>
+          <w:strike/>
           <w:color w:val="000000"/>
           <w:sz w:val="15"/>
           <w:szCs w:val="14"/>
           <w:highlight w:val="yellow"/>
         </w:rPr>
         <w:t>]</w:t>
+      </w:r>
+      <w:r>
+        <w:rPr>
+          <w:rFonts w:ascii="Times New Roman" w:hAnsi="Times New Roman" w:cs="Times New Roman" w:hint="eastAsia"/>
+          <w:color w:val="000000"/>
+          <w:sz w:val="15"/>
+          <w:szCs w:val="14"/>
+        </w:rPr>
+        <w:br/>
+      </w:r>
+      <w:r>
+        <w:rPr>
+          <w:rFonts w:ascii="Times New Roman" w:hAnsi="Times New Roman" w:cs="Times New Roman"/>
+          <w:color w:val="000000"/>
+          <w:sz w:val="15"/>
+          <w:szCs w:val="14"/>
+          <w:highlight w:val="yellow"/>
+        </w:rPr>
+        <w:t>&lt;</w:t>
+      </w:r>
+      <w:r>
+        <w:rPr>
+          <w:rFonts w:ascii="Helvetica" w:hAnsi="Helvetica" w:cs="Helvetica"/>
+          <w:color w:val="000000"/>
+          <w:sz w:val="15"/>
+          <w:szCs w:val="14"/>
+          <w:highlight w:val="yellow"/>
+        </w:rPr>
+        <w:t>条件</w:t>
+      </w:r>
+      <w:r>
+        <w:rPr>
+          <w:rFonts w:ascii="Times New Roman" w:hAnsi="Times New Roman" w:cs="Times New Roman"/>
+          <w:color w:val="000000"/>
+          <w:sz w:val="15"/>
+          <w:szCs w:val="14"/>
+          <w:highlight w:val="yellow"/>
+        </w:rPr>
+        <w:t xml:space="preserve">&gt;      ::=  </w:t>
+      </w:r>
+      <w:r>
+        <w:rPr>
+          <w:rFonts w:ascii="Times New Roman" w:hAnsi="Times New Roman" w:cs="Times New Roman" w:hint="eastAsia"/>
+          <w:color w:val="000000"/>
+          <w:sz w:val="15"/>
+          <w:szCs w:val="14"/>
+          <w:highlight w:val="yellow"/>
+        </w:rPr>
+        <w:t>&lt;</w:t>
+      </w:r>
+      <w:r>
+        <w:rPr>
+          <w:rFonts w:ascii="Times New Roman" w:hAnsi="Times New Roman" w:cs="Times New Roman" w:hint="eastAsia"/>
+          <w:color w:val="000000"/>
+          <w:sz w:val="15"/>
+          <w:szCs w:val="14"/>
+          <w:highlight w:val="yellow"/>
+        </w:rPr>
+        <w:t>布尔</w:t>
+      </w:r>
+      <w:r>
+        <w:rPr>
+          <w:rFonts w:ascii="Times New Roman" w:hAnsi="Times New Roman" w:cs="Times New Roman" w:hint="eastAsia"/>
+          <w:color w:val="000000"/>
+          <w:sz w:val="15"/>
+          <w:szCs w:val="14"/>
+          <w:highlight w:val="yellow"/>
+        </w:rPr>
+        <w:t>表达式</w:t>
+      </w:r>
+      <w:r>
+        <w:rPr>
+          <w:rFonts w:ascii="Times New Roman" w:hAnsi="Times New Roman" w:cs="Times New Roman" w:hint="eastAsia"/>
+          <w:color w:val="000000"/>
+          <w:sz w:val="15"/>
+          <w:szCs w:val="14"/>
+          <w:highlight w:val="yellow"/>
+        </w:rPr>
+        <w:t>&gt;</w:t>
       </w:r>
       <w:bookmarkStart w:id="0" w:name="_GoBack"/>
       <w:bookmarkEnd w:id="0"/>
@@ -4699,16 +4790,357 @@
           <w:color w:val="000000"/>
           <w:sz w:val="15"/>
           <w:szCs w:val="14"/>
+          <w:highlight w:val="yellow"/>
         </w:rPr>
         <w:br/>
-        <w:t>&lt;</w:t>
-      </w:r>
-      <w:r>
-        <w:rPr>
-          <w:rFonts w:ascii="Helvetica" w:hAnsi="Helvetica" w:cs="Helvetica"/>
-          <w:color w:val="000000"/>
-          <w:sz w:val="15"/>
-          <w:szCs w:val="14"/>
+      </w:r>
+      <w:r>
+        <w:rPr>
+          <w:rFonts w:ascii="Times New Roman" w:hAnsi="Times New Roman" w:cs="Times New Roman" w:hint="eastAsia"/>
+          <w:color w:val="000000"/>
+          <w:sz w:val="15"/>
+          <w:szCs w:val="14"/>
+          <w:highlight w:val="yellow"/>
+        </w:rPr>
+        <w:t>&lt;</w:t>
+      </w:r>
+      <w:r>
+        <w:rPr>
+          <w:rFonts w:ascii="Times New Roman" w:hAnsi="Times New Roman" w:cs="Times New Roman" w:hint="eastAsia"/>
+          <w:color w:val="000000"/>
+          <w:sz w:val="15"/>
+          <w:szCs w:val="14"/>
+          <w:highlight w:val="yellow"/>
+        </w:rPr>
+        <w:t>布尔表达式</w:t>
+      </w:r>
+      <w:r>
+        <w:rPr>
+          <w:rFonts w:ascii="Times New Roman" w:hAnsi="Times New Roman" w:cs="Times New Roman" w:hint="eastAsia"/>
+          <w:color w:val="000000"/>
+          <w:sz w:val="15"/>
+          <w:szCs w:val="14"/>
+          <w:highlight w:val="yellow"/>
+        </w:rPr>
+        <w:t>&gt; ::= &lt;</w:t>
+      </w:r>
+      <w:r>
+        <w:rPr>
+          <w:rFonts w:ascii="Times New Roman" w:hAnsi="Times New Roman" w:cs="Times New Roman" w:hint="eastAsia"/>
+          <w:color w:val="000000"/>
+          <w:sz w:val="15"/>
+          <w:szCs w:val="14"/>
+          <w:highlight w:val="yellow"/>
+        </w:rPr>
+        <w:t>布尔项</w:t>
+      </w:r>
+      <w:r>
+        <w:rPr>
+          <w:rFonts w:ascii="Times New Roman" w:hAnsi="Times New Roman" w:cs="Times New Roman" w:hint="eastAsia"/>
+          <w:color w:val="000000"/>
+          <w:sz w:val="15"/>
+          <w:szCs w:val="14"/>
+          <w:highlight w:val="yellow"/>
+        </w:rPr>
+        <w:t xml:space="preserve">&gt; [ </w:t>
+      </w:r>
+      <w:r>
+        <w:rPr>
+          <w:rFonts w:ascii="Times New Roman" w:hAnsi="Times New Roman" w:cs="Times New Roman" w:hint="eastAsia"/>
+          <w:color w:val="000000"/>
+          <w:sz w:val="15"/>
+          <w:szCs w:val="14"/>
+          <w:highlight w:val="yellow"/>
+        </w:rPr>
+        <w:t>&lt;</w:t>
+      </w:r>
+      <w:r>
+        <w:rPr>
+          <w:rFonts w:ascii="Times New Roman" w:hAnsi="Times New Roman" w:cs="Times New Roman" w:hint="eastAsia"/>
+          <w:color w:val="000000"/>
+          <w:sz w:val="15"/>
+          <w:szCs w:val="14"/>
+          <w:highlight w:val="yellow"/>
+        </w:rPr>
+        <w:t>逻辑或</w:t>
+      </w:r>
+      <w:r>
+        <w:rPr>
+          <w:rFonts w:ascii="Times New Roman" w:hAnsi="Times New Roman" w:cs="Times New Roman" w:hint="eastAsia"/>
+          <w:color w:val="000000"/>
+          <w:sz w:val="15"/>
+          <w:szCs w:val="14"/>
+          <w:highlight w:val="yellow"/>
+        </w:rPr>
+        <w:t>&gt;</w:t>
+      </w:r>
+      <w:r>
+        <w:rPr>
+          <w:rFonts w:ascii="Times New Roman" w:hAnsi="Times New Roman" w:cs="Times New Roman" w:hint="eastAsia"/>
+          <w:color w:val="000000"/>
+          <w:sz w:val="15"/>
+          <w:szCs w:val="14"/>
+          <w:highlight w:val="yellow"/>
+        </w:rPr>
+        <w:t xml:space="preserve"> &lt;</w:t>
+      </w:r>
+      <w:r>
+        <w:rPr>
+          <w:rFonts w:ascii="Times New Roman" w:hAnsi="Times New Roman" w:cs="Times New Roman" w:hint="eastAsia"/>
+          <w:color w:val="000000"/>
+          <w:sz w:val="15"/>
+          <w:szCs w:val="14"/>
+          <w:highlight w:val="yellow"/>
+        </w:rPr>
+        <w:t>布尔项</w:t>
+      </w:r>
+      <w:r>
+        <w:rPr>
+          <w:rFonts w:ascii="Times New Roman" w:hAnsi="Times New Roman" w:cs="Times New Roman" w:hint="eastAsia"/>
+          <w:color w:val="000000"/>
+          <w:sz w:val="15"/>
+          <w:szCs w:val="14"/>
+          <w:highlight w:val="yellow"/>
+        </w:rPr>
+        <w:t>&gt;]</w:t>
+      </w:r>
+      <w:r>
+        <w:rPr>
+          <w:rFonts w:ascii="Times New Roman" w:hAnsi="Times New Roman" w:cs="Times New Roman"/>
+          <w:color w:val="000000"/>
+          <w:sz w:val="15"/>
+          <w:szCs w:val="14"/>
+          <w:highlight w:val="yellow"/>
+        </w:rPr>
+        <w:br/>
+      </w:r>
+      <w:r>
+        <w:rPr>
+          <w:rFonts w:ascii="Times New Roman" w:hAnsi="Times New Roman" w:cs="Times New Roman" w:hint="eastAsia"/>
+          <w:color w:val="000000"/>
+          <w:sz w:val="15"/>
+          <w:szCs w:val="14"/>
+          <w:highlight w:val="yellow"/>
+        </w:rPr>
+        <w:t>&lt;</w:t>
+      </w:r>
+      <w:r>
+        <w:rPr>
+          <w:rFonts w:ascii="Times New Roman" w:hAnsi="Times New Roman" w:cs="Times New Roman" w:hint="eastAsia"/>
+          <w:color w:val="000000"/>
+          <w:sz w:val="15"/>
+          <w:szCs w:val="14"/>
+          <w:highlight w:val="yellow"/>
+        </w:rPr>
+        <w:t>布尔项</w:t>
+      </w:r>
+      <w:r>
+        <w:rPr>
+          <w:rFonts w:ascii="Times New Roman" w:hAnsi="Times New Roman" w:cs="Times New Roman" w:hint="eastAsia"/>
+          <w:color w:val="000000"/>
+          <w:sz w:val="15"/>
+          <w:szCs w:val="14"/>
+          <w:highlight w:val="yellow"/>
+        </w:rPr>
+        <w:t>&gt; ::= &lt;</w:t>
+      </w:r>
+      <w:r>
+        <w:rPr>
+          <w:rFonts w:ascii="Times New Roman" w:hAnsi="Times New Roman" w:cs="Times New Roman" w:hint="eastAsia"/>
+          <w:color w:val="000000"/>
+          <w:sz w:val="15"/>
+          <w:szCs w:val="14"/>
+          <w:highlight w:val="yellow"/>
+        </w:rPr>
+        <w:t>布尔因子</w:t>
+      </w:r>
+      <w:r>
+        <w:rPr>
+          <w:rFonts w:ascii="Times New Roman" w:hAnsi="Times New Roman" w:cs="Times New Roman" w:hint="eastAsia"/>
+          <w:color w:val="000000"/>
+          <w:sz w:val="15"/>
+          <w:szCs w:val="14"/>
+          <w:highlight w:val="yellow"/>
+        </w:rPr>
+        <w:t xml:space="preserve">&gt; </w:t>
+      </w:r>
+      <w:r>
+        <w:rPr>
+          <w:rFonts w:ascii="Times New Roman" w:hAnsi="Times New Roman" w:cs="Times New Roman" w:hint="eastAsia"/>
+          <w:color w:val="000000"/>
+          <w:sz w:val="15"/>
+          <w:szCs w:val="14"/>
+          <w:highlight w:val="yellow"/>
+        </w:rPr>
+        <w:t>[</w:t>
+      </w:r>
+      <w:r>
+        <w:rPr>
+          <w:rFonts w:ascii="Times New Roman" w:hAnsi="Times New Roman" w:cs="Times New Roman" w:hint="eastAsia"/>
+          <w:color w:val="000000"/>
+          <w:sz w:val="15"/>
+          <w:szCs w:val="14"/>
+          <w:highlight w:val="yellow"/>
+        </w:rPr>
+        <w:t>&lt;</w:t>
+      </w:r>
+      <w:r>
+        <w:rPr>
+          <w:rFonts w:ascii="Times New Roman" w:hAnsi="Times New Roman" w:cs="Times New Roman" w:hint="eastAsia"/>
+          <w:color w:val="000000"/>
+          <w:sz w:val="15"/>
+          <w:szCs w:val="14"/>
+          <w:highlight w:val="yellow"/>
+        </w:rPr>
+        <w:t>逻辑与</w:t>
+      </w:r>
+      <w:r>
+        <w:rPr>
+          <w:rFonts w:ascii="Times New Roman" w:hAnsi="Times New Roman" w:cs="Times New Roman" w:hint="eastAsia"/>
+          <w:color w:val="000000"/>
+          <w:sz w:val="15"/>
+          <w:szCs w:val="14"/>
+          <w:highlight w:val="yellow"/>
+        </w:rPr>
+        <w:t>&gt;&lt;</w:t>
+      </w:r>
+      <w:r>
+        <w:rPr>
+          <w:rFonts w:ascii="Times New Roman" w:hAnsi="Times New Roman" w:cs="Times New Roman" w:hint="eastAsia"/>
+          <w:color w:val="000000"/>
+          <w:sz w:val="15"/>
+          <w:szCs w:val="14"/>
+          <w:highlight w:val="yellow"/>
+        </w:rPr>
+        <w:t>布尔因子</w:t>
+      </w:r>
+      <w:r>
+        <w:rPr>
+          <w:rFonts w:ascii="Times New Roman" w:hAnsi="Times New Roman" w:cs="Times New Roman" w:hint="eastAsia"/>
+          <w:color w:val="000000"/>
+          <w:sz w:val="15"/>
+          <w:szCs w:val="14"/>
+          <w:highlight w:val="yellow"/>
+        </w:rPr>
+        <w:t>&gt;</w:t>
+      </w:r>
+      <w:r>
+        <w:rPr>
+          <w:rFonts w:ascii="Times New Roman" w:hAnsi="Times New Roman" w:cs="Times New Roman" w:hint="eastAsia"/>
+          <w:color w:val="000000"/>
+          <w:sz w:val="15"/>
+          <w:szCs w:val="14"/>
+          <w:highlight w:val="yellow"/>
+        </w:rPr>
+        <w:t>]</w:t>
+      </w:r>
+      <w:r>
+        <w:rPr>
+          <w:rFonts w:ascii="Times New Roman" w:hAnsi="Times New Roman" w:cs="Times New Roman" w:hint="eastAsia"/>
+          <w:color w:val="000000"/>
+          <w:sz w:val="15"/>
+          <w:szCs w:val="14"/>
+          <w:highlight w:val="yellow"/>
+        </w:rPr>
+        <w:br/>
+      </w:r>
+      <w:r>
+        <w:rPr>
+          <w:rFonts w:ascii="Times New Roman" w:hAnsi="Times New Roman" w:cs="Times New Roman" w:hint="eastAsia"/>
+          <w:color w:val="000000"/>
+          <w:sz w:val="15"/>
+          <w:szCs w:val="14"/>
+          <w:highlight w:val="yellow"/>
+        </w:rPr>
+        <w:t>&lt;</w:t>
+      </w:r>
+      <w:r>
+        <w:rPr>
+          <w:rFonts w:ascii="Times New Roman" w:hAnsi="Times New Roman" w:cs="Times New Roman" w:hint="eastAsia"/>
+          <w:color w:val="000000"/>
+          <w:sz w:val="15"/>
+          <w:szCs w:val="14"/>
+          <w:highlight w:val="yellow"/>
+        </w:rPr>
+        <w:t>布尔因子</w:t>
+      </w:r>
+      <w:r>
+        <w:rPr>
+          <w:rFonts w:ascii="Times New Roman" w:hAnsi="Times New Roman" w:cs="Times New Roman" w:hint="eastAsia"/>
+          <w:color w:val="000000"/>
+          <w:sz w:val="15"/>
+          <w:szCs w:val="14"/>
+          <w:highlight w:val="yellow"/>
+        </w:rPr>
+        <w:t>&gt;</w:t>
+      </w:r>
+      <w:r>
+        <w:rPr>
+          <w:rFonts w:ascii="Times New Roman" w:hAnsi="Times New Roman" w:cs="Times New Roman" w:hint="eastAsia"/>
+          <w:color w:val="000000"/>
+          <w:sz w:val="15"/>
+          <w:szCs w:val="14"/>
+          <w:highlight w:val="yellow"/>
+        </w:rPr>
+        <w:t xml:space="preserve"> ::= </w:t>
+      </w:r>
+      <w:r>
+        <w:rPr>
+          <w:rFonts w:ascii="Times New Roman" w:hAnsi="Times New Roman" w:cs="Times New Roman"/>
+          <w:color w:val="000000"/>
+          <w:sz w:val="15"/>
+          <w:szCs w:val="14"/>
+          <w:highlight w:val="yellow"/>
+        </w:rPr>
+        <w:t>&lt;</w:t>
+      </w:r>
+      <w:r>
+        <w:rPr>
+          <w:rFonts w:ascii="Helvetica" w:hAnsi="Helvetica" w:cs="Helvetica"/>
+          <w:color w:val="000000"/>
+          <w:sz w:val="15"/>
+          <w:szCs w:val="14"/>
+          <w:highlight w:val="yellow"/>
+        </w:rPr>
+        <w:t>表达式</w:t>
+      </w:r>
+      <w:r>
+        <w:rPr>
+          <w:rFonts w:ascii="Times New Roman" w:hAnsi="Times New Roman" w:cs="Times New Roman"/>
+          <w:color w:val="000000"/>
+          <w:sz w:val="15"/>
+          <w:szCs w:val="14"/>
+          <w:highlight w:val="yellow"/>
+        </w:rPr>
+        <w:t>&gt;</w:t>
+      </w:r>
+      <w:r>
+        <w:rPr>
+          <w:rFonts w:ascii="Times New Roman" w:hAnsi="Times New Roman" w:cs="Times New Roman" w:hint="eastAsia"/>
+          <w:color w:val="000000"/>
+          <w:sz w:val="15"/>
+          <w:szCs w:val="14"/>
+          <w:highlight w:val="yellow"/>
+        </w:rPr>
+        <w:t>[</w:t>
+      </w:r>
+      <w:r>
+        <w:rPr>
+          <w:rFonts w:ascii="Times New Roman" w:hAnsi="Times New Roman" w:cs="Times New Roman"/>
+          <w:color w:val="000000"/>
+          <w:sz w:val="15"/>
+          <w:szCs w:val="14"/>
+          <w:highlight w:val="yellow"/>
+        </w:rPr>
+        <w:t>&lt;</w:t>
+      </w:r>
+      <w:r>
+        <w:rPr>
+          <w:rFonts w:ascii="Helvetica" w:hAnsi="Helvetica" w:cs="Helvetica"/>
+          <w:color w:val="000000"/>
+          <w:sz w:val="15"/>
+          <w:szCs w:val="14"/>
+          <w:highlight w:val="yellow"/>
         </w:rPr>
         <w:t>关系运算符</w:t>
       </w:r>
@@ -4718,8 +5150,237 @@
           <w:color w:val="000000"/>
           <w:sz w:val="15"/>
           <w:szCs w:val="14"/>
+          <w:highlight w:val="yellow"/>
+        </w:rPr>
+        <w:t>&gt;&lt;</w:t>
+      </w:r>
+      <w:r>
+        <w:rPr>
+          <w:rFonts w:ascii="Helvetica" w:hAnsi="Helvetica" w:cs="Helvetica"/>
+          <w:color w:val="000000"/>
+          <w:sz w:val="15"/>
+          <w:szCs w:val="14"/>
+          <w:highlight w:val="yellow"/>
+        </w:rPr>
+        <w:t>表达式</w:t>
+      </w:r>
+      <w:r>
+        <w:rPr>
+          <w:rFonts w:ascii="Times New Roman" w:hAnsi="Times New Roman" w:cs="Times New Roman"/>
+          <w:color w:val="000000"/>
+          <w:sz w:val="15"/>
+          <w:szCs w:val="14"/>
+          <w:highlight w:val="yellow"/>
+        </w:rPr>
+        <w:t>&gt;</w:t>
+      </w:r>
+      <w:r>
+        <w:rPr>
+          <w:rFonts w:ascii="Times New Roman" w:hAnsi="Times New Roman" w:cs="Times New Roman" w:hint="eastAsia"/>
+          <w:color w:val="000000"/>
+          <w:sz w:val="15"/>
+          <w:szCs w:val="14"/>
+          <w:highlight w:val="yellow"/>
+        </w:rPr>
+        <w:t>]</w:t>
+      </w:r>
+      <w:r>
+        <w:rPr>
+          <w:rFonts w:ascii="Times New Roman" w:hAnsi="Times New Roman" w:cs="Times New Roman" w:hint="eastAsia"/>
+          <w:color w:val="000000"/>
+          <w:sz w:val="15"/>
+          <w:szCs w:val="14"/>
+          <w:highlight w:val="yellow"/>
+        </w:rPr>
+        <w:t xml:space="preserve"> | </w:t>
+      </w:r>
+      <w:r>
+        <w:rPr>
+          <w:rFonts w:ascii="Times New Roman" w:hAnsi="Times New Roman" w:cs="Times New Roman"/>
+          <w:color w:val="000000"/>
+          <w:sz w:val="15"/>
+          <w:szCs w:val="14"/>
+          <w:highlight w:val="yellow"/>
+        </w:rPr>
+        <w:t>‘</w:t>
+      </w:r>
+      <w:r>
+        <w:rPr>
+          <w:rFonts w:ascii="Times New Roman" w:hAnsi="Times New Roman" w:cs="Times New Roman" w:hint="eastAsia"/>
+          <w:color w:val="000000"/>
+          <w:sz w:val="15"/>
+          <w:szCs w:val="14"/>
+          <w:highlight w:val="yellow"/>
+        </w:rPr>
+        <w:t>(</w:t>
+      </w:r>
+      <w:r>
+        <w:rPr>
+          <w:rFonts w:ascii="Times New Roman" w:hAnsi="Times New Roman" w:cs="Times New Roman"/>
+          <w:color w:val="000000"/>
+          <w:sz w:val="15"/>
+          <w:szCs w:val="14"/>
+          <w:highlight w:val="yellow"/>
+        </w:rPr>
+        <w:t>‘</w:t>
+      </w:r>
+      <w:r>
+        <w:rPr>
+          <w:rFonts w:ascii="Times New Roman" w:hAnsi="Times New Roman" w:cs="Times New Roman" w:hint="eastAsia"/>
+          <w:color w:val="000000"/>
+          <w:sz w:val="15"/>
+          <w:szCs w:val="14"/>
+          <w:highlight w:val="yellow"/>
+        </w:rPr>
+        <w:t>&lt;</w:t>
+      </w:r>
+      <w:r>
+        <w:rPr>
+          <w:rFonts w:ascii="Times New Roman" w:hAnsi="Times New Roman" w:cs="Times New Roman" w:hint="eastAsia"/>
+          <w:color w:val="000000"/>
+          <w:sz w:val="15"/>
+          <w:szCs w:val="14"/>
+          <w:highlight w:val="yellow"/>
+        </w:rPr>
+        <w:t>布尔表达式</w:t>
+      </w:r>
+      <w:r>
+        <w:rPr>
+          <w:rFonts w:ascii="Times New Roman" w:hAnsi="Times New Roman" w:cs="Times New Roman" w:hint="eastAsia"/>
+          <w:color w:val="000000"/>
+          <w:sz w:val="15"/>
+          <w:szCs w:val="14"/>
+          <w:highlight w:val="yellow"/>
+        </w:rPr>
+        <w:t>&gt;</w:t>
+      </w:r>
+      <w:r>
+        <w:rPr>
+          <w:rFonts w:ascii="Times New Roman" w:hAnsi="Times New Roman" w:cs="Times New Roman"/>
+          <w:color w:val="000000"/>
+          <w:sz w:val="15"/>
+          <w:szCs w:val="14"/>
+          <w:highlight w:val="yellow"/>
+        </w:rPr>
+        <w:t>’</w:t>
+      </w:r>
+      <w:r>
+        <w:rPr>
+          <w:rFonts w:ascii="Times New Roman" w:hAnsi="Times New Roman" w:cs="Times New Roman" w:hint="eastAsia"/>
+          <w:color w:val="000000"/>
+          <w:sz w:val="15"/>
+          <w:szCs w:val="14"/>
+          <w:highlight w:val="yellow"/>
+        </w:rPr>
+        <w:t>)</w:t>
+      </w:r>
+      <w:r>
+        <w:rPr>
+          <w:rFonts w:ascii="Times New Roman" w:hAnsi="Times New Roman" w:cs="Times New Roman"/>
+          <w:color w:val="000000"/>
+          <w:sz w:val="15"/>
+          <w:szCs w:val="14"/>
+          <w:highlight w:val="yellow"/>
+        </w:rPr>
+        <w:t>’</w:t>
+      </w:r>
+      <w:r>
+        <w:rPr>
+          <w:rFonts w:ascii="Times New Roman" w:hAnsi="Times New Roman" w:cs="Times New Roman"/>
+          <w:color w:val="000000"/>
+          <w:sz w:val="15"/>
+          <w:szCs w:val="14"/>
+        </w:rPr>
+        <w:br/>
+        <w:t>&lt;</w:t>
+      </w:r>
+      <w:r>
+        <w:rPr>
+          <w:rFonts w:ascii="Helvetica" w:hAnsi="Helvetica" w:cs="Helvetica"/>
+          <w:color w:val="000000"/>
+          <w:sz w:val="15"/>
+          <w:szCs w:val="14"/>
+        </w:rPr>
+        <w:t>关系运算符</w:t>
+      </w:r>
+      <w:r>
+        <w:rPr>
+          <w:rFonts w:ascii="Times New Roman" w:hAnsi="Times New Roman" w:cs="Times New Roman"/>
+          <w:color w:val="000000"/>
+          <w:sz w:val="15"/>
+          <w:szCs w:val="14"/>
         </w:rPr>
         <w:t>&gt;   ::=  &lt;|&lt;=|&gt;|&gt;= |=|&lt;&gt;</w:t>
+      </w:r>
+      <w:r>
+        <w:rPr>
+          <w:rFonts w:ascii="Times New Roman" w:hAnsi="Times New Roman" w:cs="Times New Roman" w:hint="eastAsia"/>
+          <w:color w:val="000000"/>
+          <w:sz w:val="15"/>
+          <w:szCs w:val="14"/>
+        </w:rPr>
+        <w:br/>
+      </w:r>
+      <w:r>
+        <w:rPr>
+          <w:rFonts w:ascii="Times New Roman" w:hAnsi="Times New Roman" w:cs="Times New Roman" w:hint="eastAsia"/>
+          <w:color w:val="000000"/>
+          <w:sz w:val="15"/>
+          <w:szCs w:val="14"/>
+          <w:highlight w:val="yellow"/>
+        </w:rPr>
+        <w:t>&lt;</w:t>
+      </w:r>
+      <w:r>
+        <w:rPr>
+          <w:rFonts w:ascii="Times New Roman" w:hAnsi="Times New Roman" w:cs="Times New Roman" w:hint="eastAsia"/>
+          <w:color w:val="000000"/>
+          <w:sz w:val="15"/>
+          <w:szCs w:val="14"/>
+          <w:highlight w:val="yellow"/>
+        </w:rPr>
+        <w:t>逻辑或</w:t>
+      </w:r>
+      <w:r>
+        <w:rPr>
+          <w:rFonts w:ascii="Times New Roman" w:hAnsi="Times New Roman" w:cs="Times New Roman" w:hint="eastAsia"/>
+          <w:color w:val="000000"/>
+          <w:sz w:val="15"/>
+          <w:szCs w:val="14"/>
+          <w:highlight w:val="yellow"/>
+        </w:rPr>
+        <w:t>&gt; ::= ||</w:t>
+      </w:r>
+      <w:r>
+        <w:rPr>
+          <w:rFonts w:ascii="Times New Roman" w:hAnsi="Times New Roman" w:cs="Times New Roman" w:hint="eastAsia"/>
+          <w:color w:val="000000"/>
+          <w:sz w:val="15"/>
+          <w:szCs w:val="14"/>
+          <w:highlight w:val="yellow"/>
+        </w:rPr>
+        <w:br/>
+        <w:t>&lt;</w:t>
+      </w:r>
+      <w:r>
+        <w:rPr>
+          <w:rFonts w:ascii="Times New Roman" w:hAnsi="Times New Roman" w:cs="Times New Roman" w:hint="eastAsia"/>
+          <w:color w:val="000000"/>
+          <w:sz w:val="15"/>
+          <w:szCs w:val="14"/>
+          <w:highlight w:val="yellow"/>
+        </w:rPr>
+        <w:t>逻辑与</w:t>
+      </w:r>
+      <w:r>
+        <w:rPr>
+          <w:rFonts w:ascii="Times New Roman" w:hAnsi="Times New Roman" w:cs="Times New Roman" w:hint="eastAsia"/>
+          <w:color w:val="000000"/>
+          <w:sz w:val="15"/>
+          <w:szCs w:val="14"/>
+          <w:highlight w:val="yellow"/>
+        </w:rPr>
+        <w:t>&gt; ::= &amp;&amp;</w:t>
       </w:r>
       <w:r>
         <w:rPr>
@@ -4904,7 +5565,7 @@
       </w:r>
       <w:r>
         <w:rPr>
-          <w:rFonts w:ascii="Helvetica" w:hAnsi="Helvetica" w:cs="Helvetica"/>
+          <w:rFonts w:ascii="Helvetica" w:hAnsi="Helvetica" w:cs="Helvetica" w:hint="eastAsia"/>
           <w:color w:val="000000"/>
           <w:sz w:val="15"/>
           <w:szCs w:val="14"/>
@@ -6978,6 +7639,7 @@
           <w:sz w:val="15"/>
           <w:szCs w:val="14"/>
         </w:rPr>
+        <w:lastRenderedPageBreak/>
         <w:t>（</w:t>
       </w:r>
       <w:r>

</xml_diff>

<commit_message>
add bool expression in syntax analyzing process
</commit_message>
<xml_diff>
--- a/DesignDocs/A4 改写后的LL1文法 - V2 不区分过程与函数标识符.docx
+++ b/DesignDocs/A4 改写后的LL1文法 - V2 不区分过程与函数标识符.docx
@@ -4782,8 +4782,6 @@
         </w:rPr>
         <w:t>&gt;</w:t>
       </w:r>
-      <w:bookmarkStart w:id="0" w:name="_GoBack"/>
-      <w:bookmarkEnd w:id="0"/>
       <w:r>
         <w:rPr>
           <w:rFonts w:ascii="Times New Roman" w:hAnsi="Times New Roman" w:cs="Times New Roman"/>
@@ -5573,6 +5571,8 @@
         </w:rPr>
         <w:t>条件</w:t>
       </w:r>
+      <w:bookmarkStart w:id="0" w:name="_GoBack"/>
+      <w:bookmarkEnd w:id="0"/>
       <w:r>
         <w:rPr>
           <w:rFonts w:ascii="Times New Roman" w:hAnsi="Times New Roman" w:cs="Times New Roman"/>

</xml_diff>